<commit_message>
All calculations ready and working. Only the calculations for oldies are missing
</commit_message>
<xml_diff>
--- a/Info - Programa amor.docx
+++ b/Info - Programa amor.docx
@@ -522,13 +522,294 @@
         <mc:AlternateContent>
           <mc:Choice Requires="wps">
             <w:drawing>
-              <wp:anchor distT="45720" distB="45720" distL="114300" distR="114300" simplePos="0" relativeHeight="251664384" behindDoc="0" locked="0" layoutInCell="1" allowOverlap="1" wp14:anchorId="2EE822F4" wp14:editId="0898F51D">
+              <wp:anchor distT="45720" distB="45720" distL="114300" distR="114300" simplePos="0" relativeHeight="251662336" behindDoc="0" locked="0" layoutInCell="1" allowOverlap="1" wp14:anchorId="2B9EFA2C" wp14:editId="3B353F1F">
                 <wp:simplePos x="0" y="0"/>
                 <wp:positionH relativeFrom="column">
-                  <wp:posOffset>518795</wp:posOffset>
+                  <wp:posOffset>4148346</wp:posOffset>
                 </wp:positionH>
                 <wp:positionV relativeFrom="paragraph">
-                  <wp:posOffset>2806700</wp:posOffset>
+                  <wp:posOffset>1074794</wp:posOffset>
+                </wp:positionV>
+                <wp:extent cx="464185" cy="332105"/>
+                <wp:effectExtent l="0" t="0" r="12065" b="10795"/>
+                <wp:wrapSquare wrapText="bothSides"/>
+                <wp:docPr id="217" name="Cuadro de texto 5"/>
+                <wp:cNvGraphicFramePr>
+                  <a:graphicFrameLocks xmlns:a="http://schemas.openxmlformats.org/drawingml/2006/main"/>
+                </wp:cNvGraphicFramePr>
+                <a:graphic xmlns:a="http://schemas.openxmlformats.org/drawingml/2006/main">
+                  <a:graphicData uri="http://schemas.microsoft.com/office/word/2010/wordprocessingShape">
+                    <wps:wsp>
+                      <wps:cNvSpPr txBox="1">
+                        <a:spLocks noChangeArrowheads="1"/>
+                      </wps:cNvSpPr>
+                      <wps:spPr bwMode="auto">
+                        <a:xfrm>
+                          <a:off x="0" y="0"/>
+                          <a:ext cx="464185" cy="332105"/>
+                        </a:xfrm>
+                        <a:prstGeom prst="rect">
+                          <a:avLst/>
+                        </a:prstGeom>
+                        <a:solidFill>
+                          <a:srgbClr val="FFFFFF"/>
+                        </a:solidFill>
+                        <a:ln w="9525">
+                          <a:solidFill>
+                            <a:srgbClr val="000000"/>
+                          </a:solidFill>
+                          <a:miter lim="800000"/>
+                          <a:headEnd/>
+                          <a:tailEnd/>
+                        </a:ln>
+                      </wps:spPr>
+                      <wps:txbx>
+                        <w:txbxContent>
+                          <w:p>
+                            <w:r>
+                              <w:t>IMC</w:t>
+                            </w:r>
+                          </w:p>
+                        </w:txbxContent>
+                      </wps:txbx>
+                      <wps:bodyPr rot="0" vert="horz" wrap="square" lIns="91440" tIns="45720" rIns="91440" bIns="45720" anchor="t" anchorCtr="0">
+                        <a:noAutofit/>
+                      </wps:bodyPr>
+                    </wps:wsp>
+                  </a:graphicData>
+                </a:graphic>
+                <wp14:sizeRelH relativeFrom="margin">
+                  <wp14:pctWidth>0</wp14:pctWidth>
+                </wp14:sizeRelH>
+                <wp14:sizeRelV relativeFrom="margin">
+                  <wp14:pctHeight>0</wp14:pctHeight>
+                </wp14:sizeRelV>
+              </wp:anchor>
+            </w:drawing>
+          </mc:Choice>
+          <mc:Fallback>
+            <w:pict>
+              <v:shapetype w14:anchorId="2B9EFA2C" id="_x0000_t202" coordsize="21600,21600" o:spt="202" path="m,l,21600r21600,l21600,xe">
+                <v:stroke joinstyle="miter"/>
+                <v:path gradientshapeok="t" o:connecttype="rect"/>
+              </v:shapetype>
+              <v:shape id="Cuadro de texto 5" o:spid="_x0000_s1026" type="#_x0000_t202" style="position:absolute;margin-left:326.65pt;margin-top:84.65pt;width:36.55pt;height:26.15pt;z-index:251662336;visibility:visible;mso-wrap-style:square;mso-width-percent:0;mso-height-percent:0;mso-wrap-distance-left:9pt;mso-wrap-distance-top:3.6pt;mso-wrap-distance-right:9pt;mso-wrap-distance-bottom:3.6pt;mso-position-horizontal:absolute;mso-position-horizontal-relative:text;mso-position-vertical:absolute;mso-position-vertical-relative:text;mso-width-percent:0;mso-height-percent:0;mso-width-relative:margin;mso-height-relative:margin;v-text-anchor:top" o:gfxdata="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">
+                <v:textbox>
+                  <w:txbxContent>
+                    <w:p>
+                      <w:r>
+                        <w:t>IMC</w:t>
+                      </w:r>
+                    </w:p>
+                  </w:txbxContent>
+                </v:textbox>
+                <w10:wrap type="square"/>
+              </v:shape>
+            </w:pict>
+          </mc:Fallback>
+        </mc:AlternateContent>
+      </w:r>
+      <w:r>
+        <w:rPr>
+          <w:noProof/>
+          <w:color w:val="000000" w:themeColor="text1"/>
+        </w:rPr>
+        <mc:AlternateContent>
+          <mc:Choice Requires="wps">
+            <w:drawing>
+              <wp:anchor distT="0" distB="0" distL="114300" distR="114300" simplePos="0" relativeHeight="251660288" behindDoc="0" locked="0" layoutInCell="1" allowOverlap="1" wp14:anchorId="037CD859" wp14:editId="0D0D57C6">
+                <wp:simplePos x="0" y="0"/>
+                <wp:positionH relativeFrom="column">
+                  <wp:posOffset>4054197</wp:posOffset>
+                </wp:positionH>
+                <wp:positionV relativeFrom="paragraph">
+                  <wp:posOffset>122742</wp:posOffset>
+                </wp:positionV>
+                <wp:extent cx="0" cy="2532937"/>
+                <wp:effectExtent l="76200" t="38100" r="57150" b="20320"/>
+                <wp:wrapNone/>
+                <wp:docPr id="814340189" name="Conector recto de flecha 6"/>
+                <wp:cNvGraphicFramePr/>
+                <a:graphic xmlns:a="http://schemas.openxmlformats.org/drawingml/2006/main">
+                  <a:graphicData uri="http://schemas.microsoft.com/office/word/2010/wordprocessingShape">
+                    <wps:wsp>
+                      <wps:cNvCnPr/>
+                      <wps:spPr>
+                        <a:xfrm flipV="1">
+                          <a:off x="0" y="0"/>
+                          <a:ext cx="0" cy="2532937"/>
+                        </a:xfrm>
+                        <a:prstGeom prst="straightConnector1">
+                          <a:avLst/>
+                        </a:prstGeom>
+                        <a:ln>
+                          <a:tailEnd type="triangle"/>
+                        </a:ln>
+                      </wps:spPr>
+                      <wps:style>
+                        <a:lnRef idx="1">
+                          <a:schemeClr val="accent2"/>
+                        </a:lnRef>
+                        <a:fillRef idx="0">
+                          <a:schemeClr val="accent2"/>
+                        </a:fillRef>
+                        <a:effectRef idx="0">
+                          <a:schemeClr val="accent2"/>
+                        </a:effectRef>
+                        <a:fontRef idx="minor">
+                          <a:schemeClr val="tx1"/>
+                        </a:fontRef>
+                      </wps:style>
+                      <wps:bodyPr/>
+                    </wps:wsp>
+                  </a:graphicData>
+                </a:graphic>
+              </wp:anchor>
+            </w:drawing>
+          </mc:Choice>
+          <mc:Fallback>
+            <w:pict>
+              <v:shapetype w14:anchorId="0B617A89" id="_x0000_t32" coordsize="21600,21600" o:spt="32" o:oned="t" path="m,l21600,21600e" filled="f">
+                <v:path arrowok="t" fillok="f" o:connecttype="none"/>
+                <o:lock v:ext="edit" shapetype="t"/>
+              </v:shapetype>
+              <v:shape id="Conector recto de flecha 1" o:spid="_x0000_s1026" type="#_x0000_t32" style="position:absolute;margin-left:319.25pt;margin-top:9.65pt;width:0;height:199.45pt;flip:y;z-index:251660288;visibility:visible;mso-wrap-style:square;mso-wrap-distance-left:9pt;mso-wrap-distance-top:0;mso-wrap-distance-right:9pt;mso-wrap-distance-bottom:0;mso-position-horizontal:absolute;mso-position-horizontal-relative:text;mso-position-vertical:absolute;mso-position-vertical-relative:text" o:gfxdata="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" strokecolor="#ed7d31 [3205]" strokeweight=".5pt">
+                <v:stroke endarrow="block" joinstyle="miter"/>
+              </v:shape>
+            </w:pict>
+          </mc:Fallback>
+        </mc:AlternateContent>
+      </w:r>
+      <w:r>
+        <w:rPr>
+          <w:noProof/>
+          <w:color w:val="000000" w:themeColor="text1"/>
+        </w:rPr>
+        <w:drawing>
+          <wp:inline distT="0" distB="0" distL="0" distR="0" wp14:anchorId="482900F4" wp14:editId="5A718D22">
+            <wp:extent cx="3958559" cy="2733421"/>
+            <wp:effectExtent l="0" t="0" r="4445" b="0"/>
+            <wp:docPr id="728669845" name="Imagen 8"/>
+            <wp:cNvGraphicFramePr>
+              <a:graphicFrameLocks xmlns:a="http://schemas.openxmlformats.org/drawingml/2006/main" noChangeAspect="1"/>
+            </wp:cNvGraphicFramePr>
+            <a:graphic xmlns:a="http://schemas.openxmlformats.org/drawingml/2006/main">
+              <a:graphicData uri="http://schemas.openxmlformats.org/drawingml/2006/picture">
+                <pic:pic xmlns:pic="http://schemas.openxmlformats.org/drawingml/2006/picture">
+                  <pic:nvPicPr>
+                    <pic:cNvPr id="728669845" name=""/>
+                    <pic:cNvPicPr/>
+                  </pic:nvPicPr>
+                  <pic:blipFill>
+                    <a:blip r:embed="rId8"/>
+                    <a:stretch>
+                      <a:fillRect/>
+                    </a:stretch>
+                  </pic:blipFill>
+                  <pic:spPr>
+                    <a:xfrm>
+                      <a:off x="0" y="0"/>
+                      <a:ext cx="3961286" cy="2735304"/>
+                    </a:xfrm>
+                    <a:prstGeom prst="rect">
+                      <a:avLst/>
+                    </a:prstGeom>
+                  </pic:spPr>
+                </pic:pic>
+              </a:graphicData>
+            </a:graphic>
+          </wp:inline>
+        </w:drawing>
+      </w:r>
+    </w:p>
+    <w:p>
+      <w:pPr>
+        <w:rPr>
+          <w:color w:val="000000" w:themeColor="text1"/>
+        </w:rPr>
+      </w:pPr>
+      <w:r>
+        <w:rPr>
+          <w:noProof/>
+          <w:color w:val="000000" w:themeColor="text1"/>
+        </w:rPr>
+        <mc:AlternateContent>
+          <mc:Choice Requires="wps">
+            <w:drawing>
+              <wp:anchor distT="0" distB="0" distL="114300" distR="114300" simplePos="0" relativeHeight="251659264" behindDoc="0" locked="0" layoutInCell="1" allowOverlap="1" wp14:anchorId="0F07045E" wp14:editId="35D96387">
+                <wp:simplePos x="0" y="0"/>
+                <wp:positionH relativeFrom="column">
+                  <wp:posOffset>533400</wp:posOffset>
+                </wp:positionH>
+                <wp:positionV relativeFrom="paragraph">
+                  <wp:posOffset>2540</wp:posOffset>
+                </wp:positionV>
+                <wp:extent cx="2865120" cy="0"/>
+                <wp:effectExtent l="0" t="76200" r="11430" b="95250"/>
+                <wp:wrapNone/>
+                <wp:docPr id="1147987635" name="Conector recto de flecha 7"/>
+                <wp:cNvGraphicFramePr/>
+                <a:graphic xmlns:a="http://schemas.openxmlformats.org/drawingml/2006/main">
+                  <a:graphicData uri="http://schemas.microsoft.com/office/word/2010/wordprocessingShape">
+                    <wps:wsp>
+                      <wps:cNvCnPr/>
+                      <wps:spPr>
+                        <a:xfrm>
+                          <a:off x="0" y="0"/>
+                          <a:ext cx="2865120" cy="0"/>
+                        </a:xfrm>
+                        <a:prstGeom prst="straightConnector1">
+                          <a:avLst/>
+                        </a:prstGeom>
+                        <a:ln>
+                          <a:tailEnd type="triangle"/>
+                        </a:ln>
+                      </wps:spPr>
+                      <wps:style>
+                        <a:lnRef idx="1">
+                          <a:schemeClr val="accent2"/>
+                        </a:lnRef>
+                        <a:fillRef idx="0">
+                          <a:schemeClr val="accent2"/>
+                        </a:fillRef>
+                        <a:effectRef idx="0">
+                          <a:schemeClr val="accent2"/>
+                        </a:effectRef>
+                        <a:fontRef idx="minor">
+                          <a:schemeClr val="tx1"/>
+                        </a:fontRef>
+                      </wps:style>
+                      <wps:bodyPr/>
+                    </wps:wsp>
+                  </a:graphicData>
+                </a:graphic>
+              </wp:anchor>
+            </w:drawing>
+          </mc:Choice>
+          <mc:Fallback>
+            <w:pict>
+              <v:shape w14:anchorId="7CDE1F97" id="Conector recto de flecha 1" o:spid="_x0000_s1026" type="#_x0000_t32" style="position:absolute;margin-left:42pt;margin-top:.2pt;width:225.6pt;height:0;z-index:251659264;visibility:visible;mso-wrap-style:square;mso-wrap-distance-left:9pt;mso-wrap-distance-top:0;mso-wrap-distance-right:9pt;mso-wrap-distance-bottom:0;mso-position-horizontal:absolute;mso-position-horizontal-relative:text;mso-position-vertical:absolute;mso-position-vertical-relative:text" o:gfxdata="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" strokecolor="#ed7d31 [3205]" strokeweight=".5pt">
+                <v:stroke endarrow="block" joinstyle="miter"/>
+              </v:shape>
+            </w:pict>
+          </mc:Fallback>
+        </mc:AlternateContent>
+      </w:r>
+      <w:r>
+        <w:rPr>
+          <w:noProof/>
+          <w:color w:val="000000" w:themeColor="text1"/>
+        </w:rPr>
+        <mc:AlternateContent>
+          <mc:Choice Requires="wps">
+            <w:drawing>
+              <wp:anchor distT="45720" distB="45720" distL="114300" distR="114300" simplePos="0" relativeHeight="251664384" behindDoc="0" locked="0" layoutInCell="1" allowOverlap="1" wp14:anchorId="2EE822F4" wp14:editId="5C9F8B8B">
+                <wp:simplePos x="0" y="0"/>
+                <wp:positionH relativeFrom="column">
+                  <wp:posOffset>501965</wp:posOffset>
+                </wp:positionH>
+                <wp:positionV relativeFrom="paragraph">
+                  <wp:posOffset>143849</wp:posOffset>
                 </wp:positionV>
                 <wp:extent cx="2957195" cy="742950"/>
                 <wp:effectExtent l="0" t="0" r="14605" b="19050"/>
@@ -603,11 +884,7 @@
           </mc:Choice>
           <mc:Fallback>
             <w:pict>
-              <v:shapetype w14:anchorId="2EE822F4" id="_x0000_t202" coordsize="21600,21600" o:spt="202" path="m,l,21600r21600,l21600,xe">
-                <v:stroke joinstyle="miter"/>
-                <v:path gradientshapeok="t" o:connecttype="rect"/>
-              </v:shapetype>
-              <v:shape id="Cuadro de texto 4" o:spid="_x0000_s1026" type="#_x0000_t202" style="position:absolute;margin-left:40.85pt;margin-top:221pt;width:232.85pt;height:58.5pt;z-index:251664384;visibility:visible;mso-wrap-style:square;mso-width-percent:0;mso-height-percent:0;mso-wrap-distance-left:9pt;mso-wrap-distance-top:3.6pt;mso-wrap-distance-right:9pt;mso-wrap-distance-bottom:3.6pt;mso-position-horizontal:absolute;mso-position-horizontal-relative:text;mso-position-vertical:absolute;mso-position-vertical-relative:text;mso-width-percent:0;mso-height-percent:0;mso-width-relative:margin;mso-height-relative:margin;v-text-anchor:top" o:gfxdata="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">
+              <v:shape w14:anchorId="2EE822F4" id="Cuadro de texto 4" o:spid="_x0000_s1027" type="#_x0000_t202" style="position:absolute;margin-left:39.5pt;margin-top:11.35pt;width:232.85pt;height:58.5pt;z-index:251664384;visibility:visible;mso-wrap-style:square;mso-width-percent:0;mso-height-percent:0;mso-wrap-distance-left:9pt;mso-wrap-distance-top:3.6pt;mso-wrap-distance-right:9pt;mso-wrap-distance-bottom:3.6pt;mso-position-horizontal:absolute;mso-position-horizontal-relative:text;mso-position-vertical:absolute;mso-position-vertical-relative:text;mso-width-percent:0;mso-height-percent:0;mso-width-relative:margin;mso-height-relative:margin;v-text-anchor:top" o:gfxdata="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">
                 <v:textbox>
                   <w:txbxContent>
                     <w:p>
@@ -637,283 +914,6 @@
           </mc:Fallback>
         </mc:AlternateContent>
       </w:r>
-      <w:r>
-        <w:rPr>
-          <w:noProof/>
-          <w:color w:val="000000" w:themeColor="text1"/>
-        </w:rPr>
-        <mc:AlternateContent>
-          <mc:Choice Requires="wps">
-            <w:drawing>
-              <wp:anchor distT="45720" distB="45720" distL="114300" distR="114300" simplePos="0" relativeHeight="251662336" behindDoc="0" locked="0" layoutInCell="1" allowOverlap="1" wp14:anchorId="2B9EFA2C" wp14:editId="3ED2A02B">
-                <wp:simplePos x="0" y="0"/>
-                <wp:positionH relativeFrom="column">
-                  <wp:posOffset>4176395</wp:posOffset>
-                </wp:positionH>
-                <wp:positionV relativeFrom="paragraph">
-                  <wp:posOffset>586740</wp:posOffset>
-                </wp:positionV>
-                <wp:extent cx="464185" cy="332105"/>
-                <wp:effectExtent l="0" t="0" r="12065" b="10795"/>
-                <wp:wrapSquare wrapText="bothSides"/>
-                <wp:docPr id="217" name="Cuadro de texto 5"/>
-                <wp:cNvGraphicFramePr>
-                  <a:graphicFrameLocks xmlns:a="http://schemas.openxmlformats.org/drawingml/2006/main"/>
-                </wp:cNvGraphicFramePr>
-                <a:graphic xmlns:a="http://schemas.openxmlformats.org/drawingml/2006/main">
-                  <a:graphicData uri="http://schemas.microsoft.com/office/word/2010/wordprocessingShape">
-                    <wps:wsp>
-                      <wps:cNvSpPr txBox="1">
-                        <a:spLocks noChangeArrowheads="1"/>
-                      </wps:cNvSpPr>
-                      <wps:spPr bwMode="auto">
-                        <a:xfrm>
-                          <a:off x="0" y="0"/>
-                          <a:ext cx="464185" cy="332105"/>
-                        </a:xfrm>
-                        <a:prstGeom prst="rect">
-                          <a:avLst/>
-                        </a:prstGeom>
-                        <a:solidFill>
-                          <a:srgbClr val="FFFFFF"/>
-                        </a:solidFill>
-                        <a:ln w="9525">
-                          <a:solidFill>
-                            <a:srgbClr val="000000"/>
-                          </a:solidFill>
-                          <a:miter lim="800000"/>
-                          <a:headEnd/>
-                          <a:tailEnd/>
-                        </a:ln>
-                      </wps:spPr>
-                      <wps:txbx>
-                        <w:txbxContent>
-                          <w:p>
-                            <w:r>
-                              <w:t>IMC</w:t>
-                            </w:r>
-                          </w:p>
-                        </w:txbxContent>
-                      </wps:txbx>
-                      <wps:bodyPr rot="0" vert="horz" wrap="square" lIns="91440" tIns="45720" rIns="91440" bIns="45720" anchor="t" anchorCtr="0">
-                        <a:noAutofit/>
-                      </wps:bodyPr>
-                    </wps:wsp>
-                  </a:graphicData>
-                </a:graphic>
-                <wp14:sizeRelH relativeFrom="margin">
-                  <wp14:pctWidth>0</wp14:pctWidth>
-                </wp14:sizeRelH>
-                <wp14:sizeRelV relativeFrom="margin">
-                  <wp14:pctHeight>0</wp14:pctHeight>
-                </wp14:sizeRelV>
-              </wp:anchor>
-            </w:drawing>
-          </mc:Choice>
-          <mc:Fallback>
-            <w:pict>
-              <v:shape w14:anchorId="2B9EFA2C" id="Cuadro de texto 5" o:spid="_x0000_s1027" type="#_x0000_t202" style="position:absolute;margin-left:328.85pt;margin-top:46.2pt;width:36.55pt;height:26.15pt;z-index:251662336;visibility:visible;mso-wrap-style:square;mso-width-percent:0;mso-height-percent:0;mso-wrap-distance-left:9pt;mso-wrap-distance-top:3.6pt;mso-wrap-distance-right:9pt;mso-wrap-distance-bottom:3.6pt;mso-position-horizontal:absolute;mso-position-horizontal-relative:text;mso-position-vertical:absolute;mso-position-vertical-relative:text;mso-width-percent:0;mso-height-percent:0;mso-width-relative:margin;mso-height-relative:margin;v-text-anchor:top" o:gfxdata="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">
-                <v:textbox>
-                  <w:txbxContent>
-                    <w:p>
-                      <w:r>
-                        <w:t>IMC</w:t>
-                      </w:r>
-                    </w:p>
-                  </w:txbxContent>
-                </v:textbox>
-                <w10:wrap type="square"/>
-              </v:shape>
-            </w:pict>
-          </mc:Fallback>
-        </mc:AlternateContent>
-      </w:r>
-      <w:r>
-        <w:rPr>
-          <w:noProof/>
-          <w:color w:val="000000" w:themeColor="text1"/>
-        </w:rPr>
-        <mc:AlternateContent>
-          <mc:Choice Requires="wps">
-            <w:drawing>
-              <wp:anchor distT="0" distB="0" distL="114300" distR="114300" simplePos="0" relativeHeight="251660288" behindDoc="0" locked="0" layoutInCell="1" allowOverlap="1" wp14:anchorId="037CD859" wp14:editId="7A27CBF2">
-                <wp:simplePos x="0" y="0"/>
-                <wp:positionH relativeFrom="column">
-                  <wp:posOffset>4054197</wp:posOffset>
-                </wp:positionH>
-                <wp:positionV relativeFrom="paragraph">
-                  <wp:posOffset>122742</wp:posOffset>
-                </wp:positionV>
-                <wp:extent cx="0" cy="2532937"/>
-                <wp:effectExtent l="76200" t="38100" r="57150" b="20320"/>
-                <wp:wrapNone/>
-                <wp:docPr id="814340189" name="Conector recto de flecha 6"/>
-                <wp:cNvGraphicFramePr/>
-                <a:graphic xmlns:a="http://schemas.openxmlformats.org/drawingml/2006/main">
-                  <a:graphicData uri="http://schemas.microsoft.com/office/word/2010/wordprocessingShape">
-                    <wps:wsp>
-                      <wps:cNvCnPr/>
-                      <wps:spPr>
-                        <a:xfrm flipV="1">
-                          <a:off x="0" y="0"/>
-                          <a:ext cx="0" cy="2532937"/>
-                        </a:xfrm>
-                        <a:prstGeom prst="straightConnector1">
-                          <a:avLst/>
-                        </a:prstGeom>
-                        <a:ln>
-                          <a:tailEnd type="triangle"/>
-                        </a:ln>
-                      </wps:spPr>
-                      <wps:style>
-                        <a:lnRef idx="1">
-                          <a:schemeClr val="accent2"/>
-                        </a:lnRef>
-                        <a:fillRef idx="0">
-                          <a:schemeClr val="accent2"/>
-                        </a:fillRef>
-                        <a:effectRef idx="0">
-                          <a:schemeClr val="accent2"/>
-                        </a:effectRef>
-                        <a:fontRef idx="minor">
-                          <a:schemeClr val="tx1"/>
-                        </a:fontRef>
-                      </wps:style>
-                      <wps:bodyPr/>
-                    </wps:wsp>
-                  </a:graphicData>
-                </a:graphic>
-              </wp:anchor>
-            </w:drawing>
-          </mc:Choice>
-          <mc:Fallback>
-            <w:pict>
-              <v:shapetype w14:anchorId="68CDD35A" id="_x0000_t32" coordsize="21600,21600" o:spt="32" o:oned="t" path="m,l21600,21600e" filled="f">
-                <v:path arrowok="t" fillok="f" o:connecttype="none"/>
-                <o:lock v:ext="edit" shapetype="t"/>
-              </v:shapetype>
-              <v:shape id="Conector recto de flecha 2" o:spid="_x0000_s1026" type="#_x0000_t32" style="position:absolute;margin-left:319.25pt;margin-top:9.65pt;width:0;height:199.45pt;flip:y;z-index:251660288;visibility:visible;mso-wrap-style:square;mso-wrap-distance-left:9pt;mso-wrap-distance-top:0;mso-wrap-distance-right:9pt;mso-wrap-distance-bottom:0;mso-position-horizontal:absolute;mso-position-horizontal-relative:text;mso-position-vertical:absolute;mso-position-vertical-relative:text" o:gfxdata="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" strokecolor="#ed7d31 [3205]" strokeweight=".5pt">
-                <v:stroke endarrow="block" joinstyle="miter"/>
-              </v:shape>
-            </w:pict>
-          </mc:Fallback>
-        </mc:AlternateContent>
-      </w:r>
-      <w:r>
-        <w:rPr>
-          <w:noProof/>
-          <w:color w:val="000000" w:themeColor="text1"/>
-        </w:rPr>
-        <mc:AlternateContent>
-          <mc:Choice Requires="wps">
-            <w:drawing>
-              <wp:anchor distT="0" distB="0" distL="114300" distR="114300" simplePos="0" relativeHeight="251659264" behindDoc="0" locked="0" layoutInCell="1" allowOverlap="1" wp14:anchorId="0F07045E" wp14:editId="51A33752">
-                <wp:simplePos x="0" y="0"/>
-                <wp:positionH relativeFrom="column">
-                  <wp:posOffset>533512</wp:posOffset>
-                </wp:positionH>
-                <wp:positionV relativeFrom="paragraph">
-                  <wp:posOffset>2733536</wp:posOffset>
-                </wp:positionV>
-                <wp:extent cx="2865446" cy="0"/>
-                <wp:effectExtent l="0" t="76200" r="11430" b="95250"/>
-                <wp:wrapNone/>
-                <wp:docPr id="1147987635" name="Conector recto de flecha 7"/>
-                <wp:cNvGraphicFramePr/>
-                <a:graphic xmlns:a="http://schemas.openxmlformats.org/drawingml/2006/main">
-                  <a:graphicData uri="http://schemas.microsoft.com/office/word/2010/wordprocessingShape">
-                    <wps:wsp>
-                      <wps:cNvCnPr/>
-                      <wps:spPr>
-                        <a:xfrm>
-                          <a:off x="0" y="0"/>
-                          <a:ext cx="2865446" cy="0"/>
-                        </a:xfrm>
-                        <a:prstGeom prst="straightConnector1">
-                          <a:avLst/>
-                        </a:prstGeom>
-                        <a:ln>
-                          <a:tailEnd type="triangle"/>
-                        </a:ln>
-                      </wps:spPr>
-                      <wps:style>
-                        <a:lnRef idx="1">
-                          <a:schemeClr val="accent2"/>
-                        </a:lnRef>
-                        <a:fillRef idx="0">
-                          <a:schemeClr val="accent2"/>
-                        </a:fillRef>
-                        <a:effectRef idx="0">
-                          <a:schemeClr val="accent2"/>
-                        </a:effectRef>
-                        <a:fontRef idx="minor">
-                          <a:schemeClr val="tx1"/>
-                        </a:fontRef>
-                      </wps:style>
-                      <wps:bodyPr/>
-                    </wps:wsp>
-                  </a:graphicData>
-                </a:graphic>
-              </wp:anchor>
-            </w:drawing>
-          </mc:Choice>
-          <mc:Fallback>
-            <w:pict>
-              <v:shape w14:anchorId="563A7549" id="Conector recto de flecha 1" o:spid="_x0000_s1026" type="#_x0000_t32" style="position:absolute;margin-left:42pt;margin-top:215.25pt;width:225.65pt;height:0;z-index:251659264;visibility:visible;mso-wrap-style:square;mso-wrap-distance-left:9pt;mso-wrap-distance-top:0;mso-wrap-distance-right:9pt;mso-wrap-distance-bottom:0;mso-position-horizontal:absolute;mso-position-horizontal-relative:text;mso-position-vertical:absolute;mso-position-vertical-relative:text" o:gfxdata="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" strokecolor="#ed7d31 [3205]" strokeweight=".5pt">
-                <v:stroke endarrow="block" joinstyle="miter"/>
-              </v:shape>
-            </w:pict>
-          </mc:Fallback>
-        </mc:AlternateContent>
-      </w:r>
-      <w:r>
-        <w:rPr>
-          <w:noProof/>
-          <w:color w:val="000000" w:themeColor="text1"/>
-        </w:rPr>
-        <w:drawing>
-          <wp:inline distT="0" distB="0" distL="0" distR="0" wp14:anchorId="482900F4" wp14:editId="5A718D22">
-            <wp:extent cx="3958559" cy="2733421"/>
-            <wp:effectExtent l="0" t="0" r="4445" b="0"/>
-            <wp:docPr id="728669845" name="Imagen 8"/>
-            <wp:cNvGraphicFramePr>
-              <a:graphicFrameLocks xmlns:a="http://schemas.openxmlformats.org/drawingml/2006/main" noChangeAspect="1"/>
-            </wp:cNvGraphicFramePr>
-            <a:graphic xmlns:a="http://schemas.openxmlformats.org/drawingml/2006/main">
-              <a:graphicData uri="http://schemas.openxmlformats.org/drawingml/2006/picture">
-                <pic:pic xmlns:pic="http://schemas.openxmlformats.org/drawingml/2006/picture">
-                  <pic:nvPicPr>
-                    <pic:cNvPr id="728669845" name=""/>
-                    <pic:cNvPicPr/>
-                  </pic:nvPicPr>
-                  <pic:blipFill>
-                    <a:blip r:embed="rId8"/>
-                    <a:stretch>
-                      <a:fillRect/>
-                    </a:stretch>
-                  </pic:blipFill>
-                  <pic:spPr>
-                    <a:xfrm>
-                      <a:off x="0" y="0"/>
-                      <a:ext cx="3961286" cy="2735304"/>
-                    </a:xfrm>
-                    <a:prstGeom prst="rect">
-                      <a:avLst/>
-                    </a:prstGeom>
-                  </pic:spPr>
-                </pic:pic>
-              </a:graphicData>
-            </a:graphic>
-          </wp:inline>
-        </w:drawing>
-      </w:r>
-    </w:p>
-    <w:p>
-      <w:pPr>
-        <w:rPr>
-          <w:color w:val="000000" w:themeColor="text1"/>
-        </w:rPr>
-      </w:pPr>
     </w:p>
     <w:p/>
     <w:p/>
@@ -977,7 +977,13 @@
         <w:t>Para clasificar el IMC pregestacional (que esté en obesidad, sobrepeso, desnutrición, etc…)</w:t>
       </w:r>
       <w:r>
-        <w:t>, se necesita la tabla de Adulto Mayor, que está más abajo. Y la clasificación del IMC gestacional es con el cuadro de arriba</w:t>
+        <w:t>, se necesita la tabla de Adult</w:t>
+      </w:r>
+      <w:r>
+        <w:t>o</w:t>
+      </w:r>
+      <w:r>
+        <w:t>, que está más abajo. Y la clasificación del IMC gestacional es con el cuadro de arriba</w:t>
       </w:r>
       <w:r>
         <w:t xml:space="preserve"> </w:t>
@@ -1108,21 +1114,13 @@
         <w:t xml:space="preserve">A esas 20 semanas que faltan de las 32, se les </w:t>
       </w:r>
       <w:r>
-        <w:t>suma</w:t>
+        <w:t>multiplica</w:t>
       </w:r>
       <w:r>
         <w:t xml:space="preserve"> 330 y 430 (estamos en IMC adecuado)</w:t>
       </w:r>
       <w:r>
-        <w:t xml:space="preserve">, </w:t>
-      </w:r>
-    </w:p>
-    <w:p>
-      <w:pPr>
-        <w:pStyle w:val="Prrafodelista"/>
-      </w:pPr>
-      <w:r>
-        <w:t xml:space="preserve">y estos números están en la fila que dice 2do y 3r trimestre, pero si te fijas eso está en gramos y lo necesitamos en kilogramos, entonces </w:t>
+        <w:t xml:space="preserve">, y estos números están en la fila que dice 2do y 3r trimestre, pero si te fijas eso está en gramos y lo necesitamos en kilogramos, entonces </w:t>
       </w:r>
       <w:r>
         <w:t xml:space="preserve">esos valores se </w:t>
@@ -1276,12 +1274,19 @@
         <w:rPr>
           <w:rFonts w:eastAsiaTheme="minorEastAsia"/>
         </w:rPr>
+        <w:lastRenderedPageBreak/>
         <w:t>Finalmente, se debe determinar</w:t>
       </w:r>
       <w:r>
         <w:rPr>
           <w:rFonts w:eastAsiaTheme="minorEastAsia"/>
         </w:rPr>
+        <w:t xml:space="preserve"> si</w:t>
+      </w:r>
+      <w:r>
+        <w:rPr>
+          <w:rFonts w:eastAsiaTheme="minorEastAsia"/>
+        </w:rPr>
         <w:t xml:space="preserve"> ella verdaderamente subió lo suficiente para estar en el rango de peso </w:t>
       </w:r>
       <w:r>
@@ -1306,14 +1311,7 @@
         <w:rPr>
           <w:rFonts w:eastAsiaTheme="minorEastAsia"/>
         </w:rPr>
-        <w:t xml:space="preserve">ej haya sido </w:t>
-      </w:r>
-      <w:r>
-        <w:rPr>
-          <w:rFonts w:eastAsiaTheme="minorEastAsia"/>
-        </w:rPr>
-        <w:lastRenderedPageBreak/>
-        <w:t>60kg</w:t>
+        <w:t>ej haya sido 60kg</w:t>
       </w:r>
       <w:r>
         <w:rPr>
@@ -1666,6 +1664,7 @@
     </w:p>
     <w:p>
       <w:pPr>
+        <w:ind w:left="708" w:hanging="708"/>
         <w:rPr>
           <w:rFonts w:eastAsiaTheme="minorEastAsia"/>
         </w:rPr>
@@ -1692,7 +1691,6 @@
           <w:iCs/>
           <w:color w:val="FF0000"/>
         </w:rPr>
-        <w:lastRenderedPageBreak/>
         <w:t>ADULTO</w:t>
       </w:r>
     </w:p>
@@ -2305,7 +2303,6 @@
           <w:rFonts w:eastAsiaTheme="minorEastAsia"/>
           <w:lang w:val="es-ES"/>
         </w:rPr>
-        <w:lastRenderedPageBreak/>
         <w:t>Ejemplo claro:</w:t>
       </w:r>
     </w:p>
@@ -2663,6 +2660,7 @@
           <w:noProof/>
           <w:lang w:val="es-ES"/>
         </w:rPr>
+        <w:lastRenderedPageBreak/>
         <w:drawing>
           <wp:anchor distT="0" distB="0" distL="114300" distR="114300" simplePos="0" relativeHeight="251671552" behindDoc="0" locked="0" layoutInCell="1" allowOverlap="1" wp14:anchorId="3B907560" wp14:editId="578AA920">
             <wp:simplePos x="0" y="0"/>
@@ -2981,6 +2979,7 @@
           <w:szCs w:val="30"/>
           <w:lang w:val="es-ES"/>
         </w:rPr>
+        <w:lastRenderedPageBreak/>
         <w:drawing>
           <wp:anchor distT="0" distB="0" distL="114300" distR="114300" simplePos="0" relativeHeight="251679744" behindDoc="0" locked="0" layoutInCell="1" allowOverlap="1" wp14:anchorId="143C95D9" wp14:editId="2A0E1EC6">
             <wp:simplePos x="0" y="0"/>
@@ -3398,6 +3397,7 @@
     </w:p>
     <w:p>
       <w:r>
+        <w:lastRenderedPageBreak/>
         <w:t>El result</w:t>
       </w:r>
       <w:r>
@@ -3444,7 +3444,7 @@
         <v:path o:extrusionok="f" gradientshapeok="t" o:connecttype="rect"/>
         <o:lock v:ext="edit" aspectratio="t"/>
       </v:shapetype>
-      <v:shape id="_x0000_i1061" type="#_x0000_t75" style="width:211.6pt;height:11.5pt;visibility:visible;mso-wrap-style:square" o:bullet="t">
+      <v:shape id="_x0000_i1074" type="#_x0000_t75" style="width:211.75pt;height:11.3pt;visibility:visible;mso-wrap-style:square" o:bullet="t">
         <v:imagedata r:id="rId1" o:title=""/>
       </v:shape>
     </w:pict>

</xml_diff>

<commit_message>
Screen for adult body fat calculation added and working
</commit_message>
<xml_diff>
--- a/Info - Programa amor.docx
+++ b/Info - Programa amor.docx
@@ -533,7 +533,7 @@
                 <wp:extent cx="464185" cy="332105"/>
                 <wp:effectExtent l="0" t="0" r="12065" b="10795"/>
                 <wp:wrapSquare wrapText="bothSides"/>
-                <wp:docPr id="217" name="Cuadro de texto 5"/>
+                <wp:docPr id="217" name="Cuadro de texto 4"/>
                 <wp:cNvGraphicFramePr>
                   <a:graphicFrameLocks xmlns:a="http://schemas.openxmlformats.org/drawingml/2006/main"/>
                 </wp:cNvGraphicFramePr>
@@ -593,7 +593,7 @@
                 <v:stroke joinstyle="miter"/>
                 <v:path gradientshapeok="t" o:connecttype="rect"/>
               </v:shapetype>
-              <v:shape id="Cuadro de texto 5" o:spid="_x0000_s1026" type="#_x0000_t202" style="position:absolute;margin-left:326.65pt;margin-top:84.65pt;width:36.55pt;height:26.15pt;z-index:251662336;visibility:visible;mso-wrap-style:square;mso-width-percent:0;mso-height-percent:0;mso-wrap-distance-left:9pt;mso-wrap-distance-top:3.6pt;mso-wrap-distance-right:9pt;mso-wrap-distance-bottom:3.6pt;mso-position-horizontal:absolute;mso-position-horizontal-relative:text;mso-position-vertical:absolute;mso-position-vertical-relative:text;mso-width-percent:0;mso-height-percent:0;mso-width-relative:margin;mso-height-relative:margin;v-text-anchor:top" o:gfxdata="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">
+              <v:shape id="Cuadro de texto 4" o:spid="_x0000_s1026" type="#_x0000_t202" style="position:absolute;margin-left:326.65pt;margin-top:84.65pt;width:36.55pt;height:26.15pt;z-index:251662336;visibility:visible;mso-wrap-style:square;mso-width-percent:0;mso-height-percent:0;mso-wrap-distance-left:9pt;mso-wrap-distance-top:3.6pt;mso-wrap-distance-right:9pt;mso-wrap-distance-bottom:3.6pt;mso-position-horizontal:absolute;mso-position-horizontal-relative:text;mso-position-vertical:absolute;mso-position-vertical-relative:text;mso-width-percent:0;mso-height-percent:0;mso-width-relative:margin;mso-height-relative:margin;v-text-anchor:top" o:gfxdata="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">
                 <v:textbox>
                   <w:txbxContent>
                     <w:p>
@@ -628,7 +628,7 @@
                 <wp:extent cx="0" cy="2532937"/>
                 <wp:effectExtent l="76200" t="38100" r="57150" b="20320"/>
                 <wp:wrapNone/>
-                <wp:docPr id="814340189" name="Conector recto de flecha 6"/>
+                <wp:docPr id="814340189" name="Conector recto de flecha 5"/>
                 <wp:cNvGraphicFramePr/>
                 <a:graphic xmlns:a="http://schemas.openxmlformats.org/drawingml/2006/main">
                   <a:graphicData uri="http://schemas.microsoft.com/office/word/2010/wordprocessingShape">
@@ -689,7 +689,7 @@
           <wp:inline distT="0" distB="0" distL="0" distR="0" wp14:anchorId="482900F4" wp14:editId="5A718D22">
             <wp:extent cx="3958559" cy="2733421"/>
             <wp:effectExtent l="0" t="0" r="4445" b="0"/>
-            <wp:docPr id="728669845" name="Imagen 8"/>
+            <wp:docPr id="728669845" name="Imagen 6"/>
             <wp:cNvGraphicFramePr>
               <a:graphicFrameLocks xmlns:a="http://schemas.openxmlformats.org/drawingml/2006/main" noChangeAspect="1"/>
             </wp:cNvGraphicFramePr>
@@ -814,7 +814,7 @@
                 <wp:extent cx="2957195" cy="742950"/>
                 <wp:effectExtent l="0" t="0" r="14605" b="19050"/>
                 <wp:wrapSquare wrapText="bothSides"/>
-                <wp:docPr id="1539361061" name="Cuadro de texto 4"/>
+                <wp:docPr id="1539361061" name="Cuadro de texto 8"/>
                 <wp:cNvGraphicFramePr>
                   <a:graphicFrameLocks xmlns:a="http://schemas.openxmlformats.org/drawingml/2006/main"/>
                 </wp:cNvGraphicFramePr>
@@ -884,7 +884,7 @@
           </mc:Choice>
           <mc:Fallback>
             <w:pict>
-              <v:shape w14:anchorId="2EE822F4" id="Cuadro de texto 4" o:spid="_x0000_s1027" type="#_x0000_t202" style="position:absolute;margin-left:39.5pt;margin-top:11.35pt;width:232.85pt;height:58.5pt;z-index:251664384;visibility:visible;mso-wrap-style:square;mso-width-percent:0;mso-height-percent:0;mso-wrap-distance-left:9pt;mso-wrap-distance-top:3.6pt;mso-wrap-distance-right:9pt;mso-wrap-distance-bottom:3.6pt;mso-position-horizontal:absolute;mso-position-horizontal-relative:text;mso-position-vertical:absolute;mso-position-vertical-relative:text;mso-width-percent:0;mso-height-percent:0;mso-width-relative:margin;mso-height-relative:margin;v-text-anchor:top" o:gfxdata="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">
+              <v:shape w14:anchorId="2EE822F4" id="Cuadro de texto 8" o:spid="_x0000_s1027" type="#_x0000_t202" style="position:absolute;margin-left:39.5pt;margin-top:11.35pt;width:232.85pt;height:58.5pt;z-index:251664384;visibility:visible;mso-wrap-style:square;mso-width-percent:0;mso-height-percent:0;mso-wrap-distance-left:9pt;mso-wrap-distance-top:3.6pt;mso-wrap-distance-right:9pt;mso-wrap-distance-bottom:3.6pt;mso-position-horizontal:absolute;mso-position-horizontal-relative:text;mso-position-vertical:absolute;mso-position-vertical-relative:text;mso-width-percent:0;mso-height-percent:0;mso-width-relative:margin;mso-height-relative:margin;v-text-anchor:top" o:gfxdata="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">
                 <v:textbox>
                   <w:txbxContent>
                     <w:p>
@@ -974,7 +974,15 @@
         <w:t xml:space="preserve">. </w:t>
       </w:r>
       <w:r>
-        <w:t>Para clasificar el IMC pregestacional (que esté en obesidad, sobrepeso, desnutrición, etc…)</w:t>
+        <w:t xml:space="preserve">Para clasificar el IMC pregestacional (que esté en obesidad, sobrepeso, desnutrición, </w:t>
+      </w:r>
+      <w:proofErr w:type="spellStart"/>
+      <w:r>
+        <w:t>etc</w:t>
+      </w:r>
+      <w:proofErr w:type="spellEnd"/>
+      <w:r>
+        <w:t>…)</w:t>
       </w:r>
       <w:r>
         <w:t>, se necesita la tabla de Adult</w:t>
@@ -1307,11 +1315,19 @@
         </w:rPr>
         <w:t xml:space="preserve">que </w:t>
       </w:r>
-      <w:r>
-        <w:rPr>
-          <w:rFonts w:eastAsiaTheme="minorEastAsia"/>
-        </w:rPr>
-        <w:t>ej haya sido 60kg</w:t>
+      <w:proofErr w:type="spellStart"/>
+      <w:r>
+        <w:rPr>
+          <w:rFonts w:eastAsiaTheme="minorEastAsia"/>
+        </w:rPr>
+        <w:t>ej</w:t>
+      </w:r>
+      <w:proofErr w:type="spellEnd"/>
+      <w:r>
+        <w:rPr>
+          <w:rFonts w:eastAsiaTheme="minorEastAsia"/>
+        </w:rPr>
+        <w:t xml:space="preserve"> haya sido 60kg</w:t>
       </w:r>
       <w:r>
         <w:rPr>
@@ -1427,8 +1443,16 @@
         <w:rPr>
           <w:rFonts w:eastAsiaTheme="minorEastAsia"/>
         </w:rPr>
-        <w:t xml:space="preserve"> sdg</w:t>
-      </w:r>
+        <w:t xml:space="preserve"> </w:t>
+      </w:r>
+      <w:proofErr w:type="spellStart"/>
+      <w:r>
+        <w:rPr>
+          <w:rFonts w:eastAsiaTheme="minorEastAsia"/>
+        </w:rPr>
+        <w:t>sdg</w:t>
+      </w:r>
+      <w:proofErr w:type="spellEnd"/>
     </w:p>
     <w:p>
       <w:pPr>
@@ -1451,7 +1475,21 @@
         <w:rPr>
           <w:rFonts w:eastAsiaTheme="minorEastAsia"/>
         </w:rPr>
-        <w:t xml:space="preserve"> sdg totales, siendo que en 1r trimestre se ganan 0kg</w:t>
+        <w:t xml:space="preserve"> </w:t>
+      </w:r>
+      <w:proofErr w:type="spellStart"/>
+      <w:r>
+        <w:rPr>
+          <w:rFonts w:eastAsiaTheme="minorEastAsia"/>
+        </w:rPr>
+        <w:t>sdg</w:t>
+      </w:r>
+      <w:proofErr w:type="spellEnd"/>
+      <w:r>
+        <w:rPr>
+          <w:rFonts w:eastAsiaTheme="minorEastAsia"/>
+        </w:rPr>
+        <w:t xml:space="preserve"> totales, siendo que en 1r trimestre se ganan 0kg</w:t>
       </w:r>
     </w:p>
     <w:p>
@@ -3120,7 +3158,15 @@
         <w:rPr>
           <w:lang w:val="es-ES"/>
         </w:rPr>
-        <w:t>se necesita la circunferencia de cuello del paciente y su IMC, para así dividir la c</w:t>
+        <w:t xml:space="preserve">se necesita la circunferencia de cuello del paciente y su IMC, para así dividir la </w:t>
+      </w:r>
+      <w:proofErr w:type="spellStart"/>
+      <w:proofErr w:type="gramStart"/>
+      <w:r>
+        <w:rPr>
+          <w:lang w:val="es-ES"/>
+        </w:rPr>
+        <w:t>c</w:t>
       </w:r>
       <w:r>
         <w:rPr>
@@ -3140,6 +3186,8 @@
         </w:rPr>
         <w:t>uello</w:t>
       </w:r>
+      <w:proofErr w:type="spellEnd"/>
+      <w:proofErr w:type="gramEnd"/>
       <w:r>
         <w:rPr>
           <w:lang w:val="es-ES"/>
@@ -3224,21 +3272,143 @@
       </w:pPr>
       <w:r>
         <w:rPr>
+          <w:b/>
+          <w:bCs/>
           <w:noProof/>
         </w:rPr>
         <w:drawing>
-          <wp:anchor distT="0" distB="0" distL="114300" distR="114300" simplePos="0" relativeHeight="251677696" behindDoc="0" locked="0" layoutInCell="1" allowOverlap="1" wp14:anchorId="7E53ABA2" wp14:editId="10BC3BB2">
+          <wp:anchor distT="0" distB="0" distL="114300" distR="114300" simplePos="0" relativeHeight="251675648" behindDoc="0" locked="0" layoutInCell="1" allowOverlap="1" wp14:anchorId="7ADE7C38" wp14:editId="6CB0A790">
             <wp:simplePos x="0" y="0"/>
             <wp:positionH relativeFrom="margin">
-              <wp:posOffset>-88006</wp:posOffset>
+              <wp:posOffset>-24982</wp:posOffset>
             </wp:positionH>
             <wp:positionV relativeFrom="paragraph">
-              <wp:posOffset>3607336</wp:posOffset>
+              <wp:posOffset>821617</wp:posOffset>
+            </wp:positionV>
+            <wp:extent cx="5612130" cy="2643505"/>
+            <wp:effectExtent l="0" t="0" r="7620" b="4445"/>
+            <wp:wrapSquare wrapText="bothSides"/>
+            <wp:docPr id="15" name="Imagen 19" descr="Interfaz de usuario gráfica, Texto&#10;&#10;Descripción generada automáticamente"/>
+            <wp:cNvGraphicFramePr>
+              <a:graphicFrameLocks xmlns:a="http://schemas.openxmlformats.org/drawingml/2006/main" noChangeAspect="1"/>
+            </wp:cNvGraphicFramePr>
+            <a:graphic xmlns:a="http://schemas.openxmlformats.org/drawingml/2006/main">
+              <a:graphicData uri="http://schemas.openxmlformats.org/drawingml/2006/picture">
+                <pic:pic xmlns:pic="http://schemas.openxmlformats.org/drawingml/2006/picture">
+                  <pic:nvPicPr>
+                    <pic:cNvPr id="15" name="Imagen 15" descr="Interfaz de usuario gráfica, Texto&#10;&#10;Descripción generada automáticamente"/>
+                    <pic:cNvPicPr>
+                      <a:picLocks noChangeAspect="1" noChangeArrowheads="1"/>
+                    </pic:cNvPicPr>
+                  </pic:nvPicPr>
+                  <pic:blipFill>
+                    <a:blip r:embed="rId19">
+                      <a:extLst>
+                        <a:ext uri="{28A0092B-C50C-407E-A947-70E740481C1C}">
+                          <a14:useLocalDpi xmlns:a14="http://schemas.microsoft.com/office/drawing/2010/main" val="0"/>
+                        </a:ext>
+                      </a:extLst>
+                    </a:blip>
+                    <a:srcRect/>
+                    <a:stretch>
+                      <a:fillRect/>
+                    </a:stretch>
+                  </pic:blipFill>
+                  <pic:spPr bwMode="auto">
+                    <a:xfrm>
+                      <a:off x="0" y="0"/>
+                      <a:ext cx="5612130" cy="2643505"/>
+                    </a:xfrm>
+                    <a:prstGeom prst="rect">
+                      <a:avLst/>
+                    </a:prstGeom>
+                    <a:noFill/>
+                    <a:ln>
+                      <a:noFill/>
+                    </a:ln>
+                  </pic:spPr>
+                </pic:pic>
+              </a:graphicData>
+            </a:graphic>
+            <wp14:sizeRelH relativeFrom="page">
+              <wp14:pctWidth>0</wp14:pctWidth>
+            </wp14:sizeRelH>
+            <wp14:sizeRelV relativeFrom="page">
+              <wp14:pctHeight>0</wp14:pctHeight>
+            </wp14:sizeRelV>
+          </wp:anchor>
+        </w:drawing>
+      </w:r>
+      <w:r>
+        <w:rPr>
+          <w:lang w:val="es-ES"/>
+        </w:rPr>
+        <w:t>Se hace la ecuación dependiendo de la cantidad de pliegues que se le tome al paciente. En la de 4 pliegues, se suman estos 4 y se multiplic</w:t>
+      </w:r>
+      <w:r>
+        <w:rPr>
+          <w:lang w:val="es-ES"/>
+        </w:rPr>
+        <w:t>a por 0.153, y a ese resultado se le suma 5.</w:t>
+      </w:r>
+      <w:r>
+        <w:rPr>
+          <w:lang w:val="es-ES"/>
+        </w:rPr>
+        <w:t>783. En el caso de tener los 6 pliegues</w:t>
+      </w:r>
+      <w:r>
+        <w:rPr>
+          <w:lang w:val="es-ES"/>
+        </w:rPr>
+        <w:t xml:space="preserve">, para los hombres, la suma de estos 6 se multiplica por 0.097 y se </w:t>
+      </w:r>
+      <w:r>
+        <w:rPr>
+          <w:lang w:val="es-ES"/>
+        </w:rPr>
+        <w:t>suma 3.64, y en mujeres se multiplica a los 6 pliegues 0.1429 y se le suma 4</w:t>
+      </w:r>
+      <w:r>
+        <w:rPr>
+          <w:lang w:val="es-ES"/>
+        </w:rPr>
+        <w:t>.56.</w:t>
+      </w:r>
+    </w:p>
+    <w:p>
+      <w:r>
+        <w:t>El result</w:t>
+      </w:r>
+      <w:r>
+        <w:t xml:space="preserve">ado anterior </w:t>
+      </w:r>
+      <w:r>
+        <w:t xml:space="preserve">se presenta en porcentaje </w:t>
+      </w:r>
+      <w:r>
+        <w:t>y, dependiendo de este, se clasifica, siendo hombre o mujer, según la siguiente tabla:</w:t>
+      </w:r>
+    </w:p>
+    <w:p>
+      <w:r>
+        <w:rPr>
+          <w:noProof/>
+        </w:rPr>
+        <w:lastRenderedPageBreak/>
+        <w:drawing>
+          <wp:anchor distT="0" distB="0" distL="114300" distR="114300" simplePos="0" relativeHeight="251681792" behindDoc="1" locked="0" layoutInCell="1" allowOverlap="1" wp14:anchorId="72254E07" wp14:editId="1C2F520A">
+            <wp:simplePos x="0" y="0"/>
+            <wp:positionH relativeFrom="page">
+              <wp:posOffset>1080135</wp:posOffset>
+            </wp:positionH>
+            <wp:positionV relativeFrom="paragraph">
+              <wp:posOffset>0</wp:posOffset>
             </wp:positionV>
             <wp:extent cx="5612130" cy="2474595"/>
             <wp:effectExtent l="0" t="0" r="7620" b="1905"/>
-            <wp:wrapSquare wrapText="bothSides"/>
-            <wp:docPr id="16" name="Imagen 19" descr="Escala de tiempo&#10;&#10;Descripción generada automáticamente"/>
+            <wp:wrapNone/>
+            <wp:docPr id="16" name="Imagen 20" descr="Escala de tiempo&#10;&#10;Descripción generada automáticamente"/>
             <wp:cNvGraphicFramePr>
               <a:graphicFrameLocks xmlns:a="http://schemas.openxmlformats.org/drawingml/2006/main" noChangeAspect="1"/>
             </wp:cNvGraphicFramePr>
@@ -3252,7 +3422,7 @@
                     </pic:cNvPicPr>
                   </pic:nvPicPr>
                   <pic:blipFill>
-                    <a:blip r:embed="rId19">
+                    <a:blip r:embed="rId20">
                       <a:extLst>
                         <a:ext uri="{28A0092B-C50C-407E-A947-70E740481C1C}">
                           <a14:useLocalDpi xmlns:a14="http://schemas.microsoft.com/office/drawing/2010/main" val="0"/>
@@ -3289,128 +3459,7 @@
           </wp:anchor>
         </w:drawing>
       </w:r>
-      <w:r>
-        <w:rPr>
-          <w:b/>
-          <w:bCs/>
-          <w:noProof/>
-        </w:rPr>
-        <w:drawing>
-          <wp:anchor distT="0" distB="0" distL="114300" distR="114300" simplePos="0" relativeHeight="251675648" behindDoc="0" locked="0" layoutInCell="1" allowOverlap="1" wp14:anchorId="7ADE7C38" wp14:editId="19DD518B">
-            <wp:simplePos x="0" y="0"/>
-            <wp:positionH relativeFrom="margin">
-              <wp:posOffset>-24982</wp:posOffset>
-            </wp:positionH>
-            <wp:positionV relativeFrom="paragraph">
-              <wp:posOffset>821617</wp:posOffset>
-            </wp:positionV>
-            <wp:extent cx="5612130" cy="2643505"/>
-            <wp:effectExtent l="0" t="0" r="7620" b="4445"/>
-            <wp:wrapSquare wrapText="bothSides"/>
-            <wp:docPr id="15" name="Imagen 20" descr="Interfaz de usuario gráfica, Texto&#10;&#10;Descripción generada automáticamente"/>
-            <wp:cNvGraphicFramePr>
-              <a:graphicFrameLocks xmlns:a="http://schemas.openxmlformats.org/drawingml/2006/main" noChangeAspect="1"/>
-            </wp:cNvGraphicFramePr>
-            <a:graphic xmlns:a="http://schemas.openxmlformats.org/drawingml/2006/main">
-              <a:graphicData uri="http://schemas.openxmlformats.org/drawingml/2006/picture">
-                <pic:pic xmlns:pic="http://schemas.openxmlformats.org/drawingml/2006/picture">
-                  <pic:nvPicPr>
-                    <pic:cNvPr id="15" name="Imagen 15" descr="Interfaz de usuario gráfica, Texto&#10;&#10;Descripción generada automáticamente"/>
-                    <pic:cNvPicPr>
-                      <a:picLocks noChangeAspect="1" noChangeArrowheads="1"/>
-                    </pic:cNvPicPr>
-                  </pic:nvPicPr>
-                  <pic:blipFill>
-                    <a:blip r:embed="rId20">
-                      <a:extLst>
-                        <a:ext uri="{28A0092B-C50C-407E-A947-70E740481C1C}">
-                          <a14:useLocalDpi xmlns:a14="http://schemas.microsoft.com/office/drawing/2010/main" val="0"/>
-                        </a:ext>
-                      </a:extLst>
-                    </a:blip>
-                    <a:srcRect/>
-                    <a:stretch>
-                      <a:fillRect/>
-                    </a:stretch>
-                  </pic:blipFill>
-                  <pic:spPr bwMode="auto">
-                    <a:xfrm>
-                      <a:off x="0" y="0"/>
-                      <a:ext cx="5612130" cy="2643505"/>
-                    </a:xfrm>
-                    <a:prstGeom prst="rect">
-                      <a:avLst/>
-                    </a:prstGeom>
-                    <a:noFill/>
-                    <a:ln>
-                      <a:noFill/>
-                    </a:ln>
-                  </pic:spPr>
-                </pic:pic>
-              </a:graphicData>
-            </a:graphic>
-            <wp14:sizeRelH relativeFrom="page">
-              <wp14:pctWidth>0</wp14:pctWidth>
-            </wp14:sizeRelH>
-            <wp14:sizeRelV relativeFrom="page">
-              <wp14:pctHeight>0</wp14:pctHeight>
-            </wp14:sizeRelV>
-          </wp:anchor>
-        </w:drawing>
-      </w:r>
-      <w:r>
-        <w:rPr>
-          <w:lang w:val="es-ES"/>
-        </w:rPr>
-        <w:t>Se hace la ecuación dependiendo de la cantidad de pliegues que se le tome al paciente. En la de 4 pliegues, se suman estos 4 y se multiplic</w:t>
-      </w:r>
-      <w:r>
-        <w:rPr>
-          <w:lang w:val="es-ES"/>
-        </w:rPr>
-        <w:t>a por 0.153, y a ese resultado se le suma 5.</w:t>
-      </w:r>
-      <w:r>
-        <w:rPr>
-          <w:lang w:val="es-ES"/>
-        </w:rPr>
-        <w:t>783. En el caso de tener los 6 pliegues</w:t>
-      </w:r>
-      <w:r>
-        <w:rPr>
-          <w:lang w:val="es-ES"/>
-        </w:rPr>
-        <w:t xml:space="preserve">, para los hombres, la suma de estos 6 se multiplica por 0.097 y se </w:t>
-      </w:r>
-      <w:r>
-        <w:rPr>
-          <w:lang w:val="es-ES"/>
-        </w:rPr>
-        <w:t>suma 3.64, y en mujeres se multiplica a los 6 pliegues 0.1429 y se le suma 4</w:t>
-      </w:r>
-      <w:r>
-        <w:rPr>
-          <w:lang w:val="es-ES"/>
-        </w:rPr>
-        <w:t>.56.</w:t>
-      </w:r>
-    </w:p>
-    <w:p>
-      <w:r>
-        <w:lastRenderedPageBreak/>
-        <w:t>El result</w:t>
-      </w:r>
-      <w:r>
-        <w:t xml:space="preserve">ado anterior </w:t>
-      </w:r>
-      <w:r>
-        <w:t xml:space="preserve">se presenta en porcentaje </w:t>
-      </w:r>
-      <w:r>
-        <w:t>y, dependiendo de este, se clasifica, siendo hombre o mujer, según la siguiente tabla:</w:t>
-      </w:r>
-    </w:p>
-    <w:p/>
+    </w:p>
     <w:sectPr>
       <w:pgSz w:w="12240" w:h="15840"/>
       <w:pgMar w:top="1417" w:right="1701" w:bottom="1417" w:left="1701" w:header="708" w:footer="708" w:gutter="0"/>
@@ -3444,7 +3493,7 @@
         <v:path o:extrusionok="f" gradientshapeok="t" o:connecttype="rect"/>
         <o:lock v:ext="edit" aspectratio="t"/>
       </v:shapetype>
-      <v:shape id="_x0000_i1074" type="#_x0000_t75" style="width:211.75pt;height:11.3pt;visibility:visible;mso-wrap-style:square" o:bullet="t">
+      <v:shape id="_x0000_i1058" type="#_x0000_t75" style="width:211.6pt;height:11.5pt;visibility:visible;mso-wrap-style:square" o:bullet="t">
         <v:imagedata r:id="rId1" o:title=""/>
       </v:shape>
     </w:pict>

</xml_diff>